<commit_message>
Lab 3 & 4
</commit_message>
<xml_diff>
--- a/Lab Task/Lab 2/Lab 2.docx
+++ b/Lab Task/Lab 2/Lab 2.docx
@@ -19,6 +19,8 @@
           <w:sz w:val="28"/>
         </w:rPr>
       </w:pPr>
+      <w:bookmarkStart w:id="0" w:name="_GoBack"/>
+      <w:bookmarkEnd w:id="0"/>
     </w:p>
     <w:p>
       <w:pPr>
@@ -440,12 +442,60 @@
           <w:sz w:val="44"/>
         </w:rPr>
       </w:pPr>
+      <w:proofErr w:type="spellStart"/>
       <w:r>
         <w:rPr>
           <w:b/>
           <w:sz w:val="44"/>
+          <w:highlight w:val="yellow"/>
         </w:rPr>
         <w:lastRenderedPageBreak/>
+        <w:t>Github</w:t>
+      </w:r>
+      <w:proofErr w:type="spellEnd"/>
+      <w:r>
+        <w:rPr>
+          <w:b/>
+          <w:sz w:val="44"/>
+          <w:highlight w:val="yellow"/>
+        </w:rPr>
+        <w:t xml:space="preserve"> </w:t>
+      </w:r>
+      <w:r>
+        <w:rPr>
+          <w:b/>
+          <w:sz w:val="44"/>
+          <w:highlight w:val="yellow"/>
+        </w:rPr>
+        <w:t>Link:</w:t>
+      </w:r>
+      <w:r>
+        <w:rPr>
+          <w:highlight w:val="yellow"/>
+        </w:rPr>
+        <w:t xml:space="preserve"> </w:t>
+      </w:r>
+      <w:r>
+        <w:rPr>
+          <w:b/>
+          <w:sz w:val="44"/>
+          <w:highlight w:val="yellow"/>
+        </w:rPr>
+        <w:t>https://github.com/fahadmoon/5th-Semester/tree/computernetworking/Lab%20Task/Lab%202</w:t>
+      </w:r>
+    </w:p>
+    <w:p>
+      <w:pPr>
+        <w:rPr>
+          <w:b/>
+          <w:sz w:val="44"/>
+        </w:rPr>
+      </w:pPr>
+      <w:r>
+        <w:rPr>
+          <w:b/>
+          <w:sz w:val="44"/>
+        </w:rPr>
         <w:t>Task-1</w:t>
       </w:r>
     </w:p>
@@ -560,6 +610,7 @@
         <w:rPr>
           <w:sz w:val="32"/>
         </w:rPr>
+        <w:lastRenderedPageBreak/>
         <w:drawing>
           <wp:inline distT="0" distB="0" distL="0" distR="0" wp14:anchorId="0044C7C8" wp14:editId="10915843">
             <wp:extent cx="4640580" cy="3319766"/>
@@ -623,194 +674,194 @@
           <w:b/>
           <w:sz w:val="44"/>
         </w:rPr>
+        <w:t>Task-3</w:t>
+      </w:r>
+    </w:p>
+    <w:p>
+      <w:r>
+        <w:rPr>
+          <w:sz w:val="32"/>
+        </w:rPr>
+        <w:t>Write down the cable name which is use to connect same devices and which port you use to connect devices.</w:t>
+      </w:r>
+    </w:p>
+    <w:p>
+      <w:pPr>
+        <w:rPr>
+          <w:rFonts w:ascii="Segoe UI" w:hAnsi="Segoe UI" w:cs="Segoe UI"/>
+        </w:rPr>
+      </w:pPr>
+      <w:r>
+        <w:rPr>
+          <w:rFonts w:ascii="Segoe UI" w:hAnsi="Segoe UI" w:cs="Segoe UI"/>
+          <w:b/>
+          <w:sz w:val="24"/>
+        </w:rPr>
+        <w:t>Cable Name for Connecting Similar Devices:</w:t>
+      </w:r>
+      <w:r>
+        <w:rPr>
+          <w:rFonts w:ascii="Segoe UI" w:hAnsi="Segoe UI" w:cs="Segoe UI"/>
+          <w:sz w:val="24"/>
+        </w:rPr>
+        <w:t xml:space="preserve"> </w:t>
+      </w:r>
+      <w:r>
+        <w:rPr>
+          <w:rFonts w:ascii="Segoe UI" w:hAnsi="Segoe UI" w:cs="Segoe UI"/>
+        </w:rPr>
+        <w:t>Straight-Through</w:t>
+      </w:r>
+      <w:r>
+        <w:rPr>
+          <w:rFonts w:ascii="Segoe UI" w:hAnsi="Segoe UI" w:cs="Segoe UI"/>
+        </w:rPr>
+        <w:t xml:space="preserve"> Ethernet Cable or Patch Cable.</w:t>
+      </w:r>
+    </w:p>
+    <w:p>
+      <w:pPr>
+        <w:rPr>
+          <w:rFonts w:ascii="Segoe UI" w:hAnsi="Segoe UI" w:cs="Segoe UI"/>
+        </w:rPr>
+      </w:pPr>
+      <w:r>
+        <w:rPr>
+          <w:rFonts w:ascii="Segoe UI" w:hAnsi="Segoe UI" w:cs="Segoe UI"/>
+          <w:b/>
+          <w:sz w:val="24"/>
+        </w:rPr>
+        <w:t xml:space="preserve">Port to Use for the Connection: </w:t>
+      </w:r>
+      <w:r>
+        <w:rPr>
+          <w:rFonts w:ascii="Segoe UI" w:hAnsi="Segoe UI" w:cs="Segoe UI"/>
+        </w:rPr>
+        <w:t>When connecting similar devices with a straight-through Ethernet cable, you should use the standard Ethernet (RJ-45) port on the devices. These ports are commonly located on the back or sides of the devices and have an RJ-45 connector interface. Plug one end of the cable into the Ethernet port of the first device and the other end into the Ethernet port of the second device.</w:t>
+      </w:r>
+    </w:p>
+    <w:p>
+      <w:pPr>
+        <w:rPr>
+          <w:b/>
+          <w:sz w:val="44"/>
+        </w:rPr>
+      </w:pPr>
+      <w:r>
+        <w:rPr>
+          <w:b/>
+          <w:sz w:val="44"/>
+        </w:rPr>
+        <w:t>Task-4</w:t>
+      </w:r>
+    </w:p>
+    <w:p>
+      <w:pPr>
+        <w:rPr>
+          <w:sz w:val="32"/>
+        </w:rPr>
+      </w:pPr>
+      <w:r>
+        <w:rPr>
+          <w:sz w:val="32"/>
+        </w:rPr>
+        <w:t xml:space="preserve">Suppose you have two devices and they are connected with each other. How do you check the connectivity between </w:t>
+      </w:r>
+      <w:proofErr w:type="gramStart"/>
+      <w:r>
+        <w:rPr>
+          <w:sz w:val="32"/>
+        </w:rPr>
+        <w:t>them.</w:t>
+      </w:r>
+      <w:proofErr w:type="gramEnd"/>
+      <w:r>
+        <w:rPr>
+          <w:sz w:val="32"/>
+        </w:rPr>
+        <w:t xml:space="preserve"> Explain with working.</w:t>
+      </w:r>
+    </w:p>
+    <w:p>
+      <w:pPr>
+        <w:rPr>
+          <w:sz w:val="32"/>
+        </w:rPr>
+      </w:pPr>
+    </w:p>
+    <w:p>
+      <w:pPr>
+        <w:rPr>
+          <w:sz w:val="32"/>
+        </w:rPr>
+      </w:pPr>
+      <w:r>
+        <w:rPr>
+          <w:sz w:val="32"/>
+        </w:rPr>
+        <w:t>Solution:</w:t>
+      </w:r>
+    </w:p>
+    <w:p>
+      <w:pPr>
+        <w:rPr>
+          <w:rFonts w:ascii="Segoe UI" w:hAnsi="Segoe UI" w:cs="Segoe UI"/>
+          <w:b/>
+          <w:sz w:val="24"/>
+          <w:szCs w:val="24"/>
+        </w:rPr>
+      </w:pPr>
+      <w:r>
+        <w:rPr>
+          <w:rFonts w:ascii="Segoe UI" w:hAnsi="Segoe UI" w:cs="Segoe UI"/>
+          <w:sz w:val="24"/>
+          <w:szCs w:val="24"/>
+        </w:rPr>
+        <w:t>1</w:t>
+      </w:r>
+      <w:r>
+        <w:rPr>
+          <w:rFonts w:ascii="Segoe UI" w:hAnsi="Segoe UI" w:cs="Segoe UI"/>
+          <w:b/>
+          <w:sz w:val="24"/>
+          <w:szCs w:val="24"/>
+        </w:rPr>
+        <w:t xml:space="preserve">. </w:t>
+      </w:r>
+      <w:r>
+        <w:rPr>
+          <w:rFonts w:ascii="Segoe UI" w:hAnsi="Segoe UI" w:cs="Segoe UI"/>
+          <w:b/>
+          <w:sz w:val="24"/>
+          <w:szCs w:val="24"/>
+        </w:rPr>
+        <w:t>Open</w:t>
+      </w:r>
+      <w:r>
+        <w:rPr>
+          <w:rFonts w:ascii="Segoe UI" w:hAnsi="Segoe UI" w:cs="Segoe UI"/>
+          <w:b/>
+          <w:sz w:val="24"/>
+          <w:szCs w:val="24"/>
+        </w:rPr>
+        <w:t xml:space="preserve"> a Command Prompt or Terminal:</w:t>
+      </w:r>
+    </w:p>
+    <w:p>
+      <w:pPr>
+        <w:rPr>
+          <w:rFonts w:ascii="Segoe UI" w:hAnsi="Segoe UI" w:cs="Segoe UI"/>
+          <w:sz w:val="24"/>
+          <w:szCs w:val="24"/>
+        </w:rPr>
+      </w:pPr>
+      <w:r>
+        <w:rPr>
+          <w:rFonts w:ascii="Segoe UI" w:hAnsi="Segoe UI" w:cs="Segoe UI"/>
+          <w:sz w:val="24"/>
+          <w:szCs w:val="24"/>
+        </w:rPr>
         <w:lastRenderedPageBreak/>
-        <w:t>Task-3</w:t>
-      </w:r>
-    </w:p>
-    <w:p>
-      <w:r>
-        <w:rPr>
-          <w:sz w:val="32"/>
-        </w:rPr>
-        <w:t>Write down the cable name which is use to connect same devices and which port you use to connect devices.</w:t>
-      </w:r>
-    </w:p>
-    <w:p>
-      <w:pPr>
-        <w:rPr>
-          <w:rFonts w:ascii="Segoe UI" w:hAnsi="Segoe UI" w:cs="Segoe UI"/>
-        </w:rPr>
-      </w:pPr>
-      <w:r>
-        <w:rPr>
-          <w:rFonts w:ascii="Segoe UI" w:hAnsi="Segoe UI" w:cs="Segoe UI"/>
-          <w:b/>
-          <w:sz w:val="24"/>
-        </w:rPr>
-        <w:t>Cable Name for Connecting Similar Devices:</w:t>
-      </w:r>
-      <w:r>
-        <w:rPr>
-          <w:rFonts w:ascii="Segoe UI" w:hAnsi="Segoe UI" w:cs="Segoe UI"/>
-          <w:sz w:val="24"/>
-        </w:rPr>
-        <w:t xml:space="preserve"> </w:t>
-      </w:r>
-      <w:r>
-        <w:rPr>
-          <w:rFonts w:ascii="Segoe UI" w:hAnsi="Segoe UI" w:cs="Segoe UI"/>
-        </w:rPr>
-        <w:t>Straight-Through</w:t>
-      </w:r>
-      <w:r>
-        <w:rPr>
-          <w:rFonts w:ascii="Segoe UI" w:hAnsi="Segoe UI" w:cs="Segoe UI"/>
-        </w:rPr>
-        <w:t xml:space="preserve"> Ethernet Cable or Patch Cable.</w:t>
-      </w:r>
-    </w:p>
-    <w:p>
-      <w:pPr>
-        <w:rPr>
-          <w:rFonts w:ascii="Segoe UI" w:hAnsi="Segoe UI" w:cs="Segoe UI"/>
-        </w:rPr>
-      </w:pPr>
-      <w:r>
-        <w:rPr>
-          <w:rFonts w:ascii="Segoe UI" w:hAnsi="Segoe UI" w:cs="Segoe UI"/>
-          <w:b/>
-          <w:sz w:val="24"/>
-        </w:rPr>
-        <w:t xml:space="preserve">Port to Use for the Connection: </w:t>
-      </w:r>
-      <w:r>
-        <w:rPr>
-          <w:rFonts w:ascii="Segoe UI" w:hAnsi="Segoe UI" w:cs="Segoe UI"/>
-        </w:rPr>
-        <w:t>When connecting similar devices with a straight-through Ethernet cable, you should use the standard Ethernet (RJ-45) port on the devices. These ports are commonly located on the back or sides of the devices and have an RJ-45 connector interface. Plug one end of the cable into the Ethernet port of the first device and the other end into the Ethernet port of the second device.</w:t>
-      </w:r>
-    </w:p>
-    <w:p>
-      <w:pPr>
-        <w:rPr>
-          <w:b/>
-          <w:sz w:val="44"/>
-        </w:rPr>
-      </w:pPr>
-      <w:r>
-        <w:rPr>
-          <w:b/>
-          <w:sz w:val="44"/>
-        </w:rPr>
-        <w:t>Task-4</w:t>
-      </w:r>
-    </w:p>
-    <w:p>
-      <w:pPr>
-        <w:rPr>
-          <w:sz w:val="32"/>
-        </w:rPr>
-      </w:pPr>
-      <w:r>
-        <w:rPr>
-          <w:sz w:val="32"/>
-        </w:rPr>
-        <w:t xml:space="preserve">Suppose you have two devices and they are connected with each other. How do you check the connectivity between </w:t>
-      </w:r>
-      <w:proofErr w:type="gramStart"/>
-      <w:r>
-        <w:rPr>
-          <w:sz w:val="32"/>
-        </w:rPr>
-        <w:t>them.</w:t>
-      </w:r>
-      <w:proofErr w:type="gramEnd"/>
-      <w:r>
-        <w:rPr>
-          <w:sz w:val="32"/>
-        </w:rPr>
-        <w:t xml:space="preserve"> Explain with working.</w:t>
-      </w:r>
-    </w:p>
-    <w:p>
-      <w:pPr>
-        <w:rPr>
-          <w:sz w:val="32"/>
-        </w:rPr>
-      </w:pPr>
-    </w:p>
-    <w:p>
-      <w:pPr>
-        <w:rPr>
-          <w:sz w:val="32"/>
-        </w:rPr>
-      </w:pPr>
-      <w:r>
-        <w:rPr>
-          <w:sz w:val="32"/>
-        </w:rPr>
-        <w:t>Solution:</w:t>
-      </w:r>
-    </w:p>
-    <w:p>
-      <w:pPr>
-        <w:rPr>
-          <w:rFonts w:ascii="Segoe UI" w:hAnsi="Segoe UI" w:cs="Segoe UI"/>
-          <w:b/>
-          <w:sz w:val="24"/>
-          <w:szCs w:val="24"/>
-        </w:rPr>
-      </w:pPr>
-      <w:r>
-        <w:rPr>
-          <w:rFonts w:ascii="Segoe UI" w:hAnsi="Segoe UI" w:cs="Segoe UI"/>
-          <w:sz w:val="24"/>
-          <w:szCs w:val="24"/>
-        </w:rPr>
-        <w:t>1</w:t>
-      </w:r>
-      <w:r>
-        <w:rPr>
-          <w:rFonts w:ascii="Segoe UI" w:hAnsi="Segoe UI" w:cs="Segoe UI"/>
-          <w:b/>
-          <w:sz w:val="24"/>
-          <w:szCs w:val="24"/>
-        </w:rPr>
-        <w:t xml:space="preserve">. </w:t>
-      </w:r>
-      <w:r>
-        <w:rPr>
-          <w:rFonts w:ascii="Segoe UI" w:hAnsi="Segoe UI" w:cs="Segoe UI"/>
-          <w:b/>
-          <w:sz w:val="24"/>
-          <w:szCs w:val="24"/>
-        </w:rPr>
-        <w:t>Open</w:t>
-      </w:r>
-      <w:r>
-        <w:rPr>
-          <w:rFonts w:ascii="Segoe UI" w:hAnsi="Segoe UI" w:cs="Segoe UI"/>
-          <w:b/>
-          <w:sz w:val="24"/>
-          <w:szCs w:val="24"/>
-        </w:rPr>
-        <w:t xml:space="preserve"> a Command Prompt or Terminal:</w:t>
-      </w:r>
-    </w:p>
-    <w:p>
-      <w:pPr>
-        <w:rPr>
-          <w:rFonts w:ascii="Segoe UI" w:hAnsi="Segoe UI" w:cs="Segoe UI"/>
-          <w:sz w:val="24"/>
-          <w:szCs w:val="24"/>
-        </w:rPr>
-      </w:pPr>
-      <w:r>
-        <w:rPr>
-          <w:rFonts w:ascii="Segoe UI" w:hAnsi="Segoe UI" w:cs="Segoe UI"/>
-          <w:sz w:val="24"/>
-          <w:szCs w:val="24"/>
-        </w:rPr>
         <w:t xml:space="preserve">   On one of the devices (let's call it Device A), open a command prompt (for Windows) or terminal (for Unix-like systems).</w:t>
       </w:r>
     </w:p>
@@ -976,7 +1027,6 @@
           <w:sz w:val="24"/>
           <w:szCs w:val="24"/>
         </w:rPr>
-        <w:lastRenderedPageBreak/>
         <w:drawing>
           <wp:inline distT="0" distB="0" distL="0" distR="0" wp14:anchorId="62722197" wp14:editId="3BA3510A">
             <wp:extent cx="3825572" cy="1798476"/>
@@ -1160,6 +1210,7 @@
           <w:sz w:val="24"/>
           <w:szCs w:val="24"/>
         </w:rPr>
+        <w:lastRenderedPageBreak/>
         <w:t xml:space="preserve">   - If Device B responds to the ICMP echo requests, it will acknowledge the receipt of each packet.</w:t>
       </w:r>
     </w:p>
@@ -1264,48 +1315,47 @@
           <w:b/>
           <w:sz w:val="44"/>
         </w:rPr>
+        <w:t>Task-5</w:t>
+      </w:r>
+    </w:p>
+    <w:p>
+      <w:pPr>
+        <w:rPr>
+          <w:rFonts w:ascii="Segoe UI" w:hAnsi="Segoe UI" w:cs="Segoe UI"/>
+          <w:sz w:val="24"/>
+          <w:szCs w:val="24"/>
+        </w:rPr>
+      </w:pPr>
+      <w:r>
+        <w:rPr>
+          <w:sz w:val="32"/>
+        </w:rPr>
+        <w:t>After establishing the connectivity between all the devices check that all devices must be Showing GREEN signal.</w:t>
+      </w:r>
+    </w:p>
+    <w:p>
+      <w:pPr>
+        <w:rPr>
+          <w:rFonts w:ascii="Segoe UI" w:hAnsi="Segoe UI" w:cs="Segoe UI"/>
+          <w:sz w:val="24"/>
+          <w:szCs w:val="24"/>
+        </w:rPr>
+      </w:pPr>
+      <w:r>
+        <w:rPr>
+          <w:rFonts w:ascii="Segoe UI" w:hAnsi="Segoe UI" w:cs="Segoe UI"/>
+          <w:sz w:val="24"/>
+          <w:szCs w:val="24"/>
+        </w:rPr>
+        <w:t>.</w:t>
+      </w:r>
+    </w:p>
+    <w:p>
+      <w:r>
+        <w:rPr>
+          <w:sz w:val="32"/>
+        </w:rPr>
         <w:lastRenderedPageBreak/>
-        <w:t>Task-5</w:t>
-      </w:r>
-    </w:p>
-    <w:p>
-      <w:pPr>
-        <w:rPr>
-          <w:rFonts w:ascii="Segoe UI" w:hAnsi="Segoe UI" w:cs="Segoe UI"/>
-          <w:sz w:val="24"/>
-          <w:szCs w:val="24"/>
-        </w:rPr>
-      </w:pPr>
-      <w:r>
-        <w:rPr>
-          <w:sz w:val="32"/>
-        </w:rPr>
-        <w:t>After establishing the connectivity between all the devices check that all devices must be Showing GREEN signal.</w:t>
-      </w:r>
-    </w:p>
-    <w:p>
-      <w:pPr>
-        <w:rPr>
-          <w:rFonts w:ascii="Segoe UI" w:hAnsi="Segoe UI" w:cs="Segoe UI"/>
-          <w:sz w:val="24"/>
-          <w:szCs w:val="24"/>
-        </w:rPr>
-      </w:pPr>
-      <w:r>
-        <w:rPr>
-          <w:rFonts w:ascii="Segoe UI" w:hAnsi="Segoe UI" w:cs="Segoe UI"/>
-          <w:sz w:val="24"/>
-          <w:szCs w:val="24"/>
-        </w:rPr>
-        <w:t>.</w:t>
-      </w:r>
-    </w:p>
-    <w:p>
-      <w:bookmarkStart w:id="0" w:name="_GoBack"/>
-      <w:r>
-        <w:rPr>
-          <w:sz w:val="32"/>
-        </w:rPr>
         <w:drawing>
           <wp:anchor distT="0" distB="0" distL="114300" distR="114300" simplePos="0" relativeHeight="251658240" behindDoc="0" locked="0" layoutInCell="1" allowOverlap="1">
             <wp:simplePos x="990600" y="2415540"/>
@@ -1379,11 +1429,9 @@
       <w:r>
         <w:br w:type="textWrapping" w:clear="all"/>
       </w:r>
-      <w:bookmarkEnd w:id="0"/>
     </w:p>
     <w:sectPr>
       <w:headerReference w:type="default" r:id="rId12"/>
-      <w:footerReference w:type="default" r:id="rId13"/>
       <w:pgSz w:w="11906" w:h="16838"/>
       <w:pgMar w:top="1440" w:right="1440" w:bottom="1440" w:left="1440" w:header="709" w:footer="709" w:gutter="0"/>
       <w:cols w:space="708"/>
@@ -1416,93 +1464,6 @@
     </w:p>
   </w:endnote>
 </w:endnotes>
-</file>
-
-<file path=word/footer1.xml><?xml version="1.0" encoding="utf-8"?>
-<w:ftr xmlns:wpc="http://schemas.microsoft.com/office/word/2010/wordprocessingCanvas" xmlns:cx="http://schemas.microsoft.com/office/drawing/2014/chartex" xmlns:cx1="http://schemas.microsoft.com/office/drawing/2015/9/8/chartex" xmlns:mc="http://schemas.openxmlformats.org/markup-compatibility/2006" xmlns:o="urn:schemas-microsoft-com:office:office" xmlns:r="http://schemas.openxmlformats.org/officeDocument/2006/relationships" xmlns:m="http://schemas.openxmlformats.org/officeDocument/2006/math" xmlns:v="urn:schemas-microsoft-com:vml" xmlns:wp14="http://schemas.microsoft.com/office/word/2010/wordprocessingDrawing" xmlns:wp="http://schemas.openxmlformats.org/drawingml/2006/wordprocessingDrawing" xmlns:w10="urn:schemas-microsoft-com:office:word" xmlns:w="http://schemas.openxmlformats.org/wordprocessingml/2006/main" xmlns:w14="http://schemas.microsoft.com/office/word/2010/wordml" xmlns:w15="http://schemas.microsoft.com/office/word/2012/wordml" xmlns:w16se="http://schemas.microsoft.com/office/word/2015/wordml/symex" xmlns:wpg="http://schemas.microsoft.com/office/word/2010/wordprocessingGroup" xmlns:wpi="http://schemas.microsoft.com/office/word/2010/wordprocessingInk" xmlns:wne="http://schemas.microsoft.com/office/word/2006/wordml" xmlns:wps="http://schemas.microsoft.com/office/word/2010/wordprocessingShape" mc:Ignorable="w14 w15 w16se wp14">
-  <w:p>
-    <w:pPr>
-      <w:pStyle w:val="Footer"/>
-      <w:rPr>
-        <w:color w:val="000000" w:themeColor="text1"/>
-        <w14:shadow w14:blurRad="38100" w14:dist="19050" w14:dir="2700000" w14:sx="100000" w14:sy="100000" w14:kx="0" w14:ky="0" w14:algn="tl">
-          <w14:schemeClr w14:val="dk1">
-            <w14:alpha w14:val="60000"/>
-          </w14:schemeClr>
-        </w14:shadow>
-        <w14:textOutline w14:w="0" w14:cap="flat" w14:cmpd="sng" w14:algn="ctr">
-          <w14:noFill/>
-          <w14:prstDash w14:val="solid"/>
-          <w14:round/>
-        </w14:textOutline>
-      </w:rPr>
-    </w:pPr>
-    <w:r>
-      <w:rPr>
-        <w:color w:val="000000" w:themeColor="text1"/>
-        <w14:shadow w14:blurRad="38100" w14:dist="19050" w14:dir="2700000" w14:sx="100000" w14:sy="100000" w14:kx="0" w14:ky="0" w14:algn="tl">
-          <w14:schemeClr w14:val="dk1">
-            <w14:alpha w14:val="60000"/>
-          </w14:schemeClr>
-        </w14:shadow>
-        <w14:textOutline w14:w="0" w14:cap="flat" w14:cmpd="sng" w14:algn="ctr">
-          <w14:noFill/>
-          <w14:prstDash w14:val="solid"/>
-          <w14:round/>
-        </w14:textOutline>
-      </w:rPr>
-      <w:t xml:space="preserve">         </w:t>
-    </w:r>
-    <w:r>
-      <w:rPr>
-        <w:color w:val="000000" w:themeColor="text1"/>
-        <w14:shadow w14:blurRad="38100" w14:dist="19050" w14:dir="2700000" w14:sx="100000" w14:sy="100000" w14:kx="0" w14:ky="0" w14:algn="tl">
-          <w14:schemeClr w14:val="dk1">
-            <w14:alpha w14:val="60000"/>
-          </w14:schemeClr>
-        </w14:shadow>
-        <w14:textOutline w14:w="0" w14:cap="flat" w14:cmpd="sng" w14:algn="ctr">
-          <w14:noFill/>
-          <w14:prstDash w14:val="solid"/>
-          <w14:round/>
-        </w14:textOutline>
-      </w:rPr>
-      <w:t xml:space="preserve">                                                                                               </w:t>
-    </w:r>
-    <w:r>
-      <w:rPr>
-        <w:color w:val="000000" w:themeColor="text1"/>
-        <w14:shadow w14:blurRad="38100" w14:dist="19050" w14:dir="2700000" w14:sx="100000" w14:sy="100000" w14:kx="0" w14:ky="0" w14:algn="tl">
-          <w14:schemeClr w14:val="dk1">
-            <w14:alpha w14:val="60000"/>
-          </w14:schemeClr>
-        </w14:shadow>
-        <w14:textOutline w14:w="0" w14:cap="flat" w14:cmpd="sng" w14:algn="ctr">
-          <w14:noFill/>
-          <w14:prstDash w14:val="solid"/>
-          <w14:round/>
-        </w14:textOutline>
-      </w:rPr>
-      <w:t xml:space="preserve">             </w:t>
-    </w:r>
-    <w:r>
-      <w:rPr>
-        <w:color w:val="000000" w:themeColor="text1"/>
-        <w14:shadow w14:blurRad="38100" w14:dist="19050" w14:dir="2700000" w14:sx="100000" w14:sy="100000" w14:kx="0" w14:ky="0" w14:algn="tl">
-          <w14:schemeClr w14:val="dk1">
-            <w14:alpha w14:val="60000"/>
-          </w14:schemeClr>
-        </w14:shadow>
-        <w14:textOutline w14:w="0" w14:cap="flat" w14:cmpd="sng" w14:algn="ctr">
-          <w14:noFill/>
-          <w14:prstDash w14:val="solid"/>
-          <w14:round/>
-        </w14:textOutline>
-      </w:rPr>
-      <w:t>Instructor: Mr. Muhammad Ahmad</w:t>
-    </w:r>
-  </w:p>
-</w:ftr>
 </file>
 
 <file path=word/footnotes.xml><?xml version="1.0" encoding="utf-8"?>
@@ -2463,7 +2424,7 @@
 </file>
 
 <file path=customXml/itemProps1.xml><?xml version="1.0" encoding="utf-8"?>
-<ds:datastoreItem xmlns:ds="http://schemas.openxmlformats.org/officeDocument/2006/customXml" ds:itemID="{D8F4A722-CFA1-431A-8832-CBAD33630131}">
+<ds:datastoreItem xmlns:ds="http://schemas.openxmlformats.org/officeDocument/2006/customXml" ds:itemID="{8C75C448-F1E0-44BC-9EE2-1EB79581219E}">
   <ds:schemaRefs>
     <ds:schemaRef ds:uri="http://schemas.openxmlformats.org/officeDocument/2006/bibliography"/>
   </ds:schemaRefs>

</xml_diff>